<commit_message>
feat: add background style feat: add code-span syntax docs: update README
</commit_message>
<xml_diff>
--- a/README.docx
+++ b/README.docx
@@ -64,7 +64,7 @@
         <w:pStyle w:val="Paragraph"/>
       </w:pPr>
       <w:r>
-        <w:t>1. 安装requirements.txt中指定的依赖</w:t>
+        <w:t>1. 需要python3.10以上版本，并安装requirements.txt中指定的依赖</w:t>
       </w:r>
     </w:p>
     <w:p>
@@ -369,7 +369,7 @@
               <w:pStyle w:val="TableCell"/>
             </w:pPr>
             <w:r>
-              <w:t>代码短语</w:t>
+              <w:t>内联代码</w:t>
             </w:r>
           </w:p>
         </w:tc>
@@ -382,7 +382,7 @@
               <w:pStyle w:val="TableCell"/>
             </w:pPr>
             <w:r>
-              <w:t>不支持</w:t>
+              <w:t>支持</w:t>
             </w:r>
           </w:p>
         </w:tc>
@@ -600,10 +600,10 @@
         <w:t>1. 参考引用，</w:t>
       </w:r>
       <w:r>
-        <w:t>@</w:t>
-      </w:r>
-      <w:r>
-        <w:t>[[引用来源]]</w:t>
+        <w:rPr>
+          <w:rStyle w:val="CodeSpan"/>
+        </w:rPr>
+        <w:t>@[[引用来源]]</w:t>
       </w:r>
     </w:p>
     <w:p>
@@ -614,10 +614,10 @@
         <w:t>2. 图片引用，</w:t>
       </w:r>
       <w:r>
-        <w:t>@</w:t>
-      </w:r>
-      <w:r>
-        <w:t>image[[图片名称]]</w:t>
+        <w:rPr>
+          <w:rStyle w:val="CodeSpan"/>
+        </w:rPr>
+        <w:t>@image[[图片名称]]</w:t>
       </w:r>
     </w:p>
     <w:p>
@@ -628,10 +628,10 @@
         <w:t>3. 表格引用，</w:t>
       </w:r>
       <w:r>
-        <w:t>@</w:t>
-      </w:r>
-      <w:r>
-        <w:t>table[[表格名称]]</w:t>
+        <w:rPr>
+          <w:rStyle w:val="CodeSpan"/>
+        </w:rPr>
+        <w:t>@table[[表格名称]]</w:t>
       </w:r>
     </w:p>
     <w:p>
@@ -642,10 +642,10 @@
         <w:t>4. 代码引用，</w:t>
       </w:r>
       <w:r>
-        <w:t>@</w:t>
-      </w:r>
-      <w:r>
-        <w:t>code[[代码名称]]</w:t>
+        <w:rPr>
+          <w:rStyle w:val="CodeSpan"/>
+        </w:rPr>
+        <w:t>@code[[代码名称]]</w:t>
       </w:r>
     </w:p>
     <w:p>
@@ -656,10 +656,13 @@
         <w:t>另外还提供了一个宏语法，使用</w:t>
       </w:r>
       <w:r>
-        <w:t>@</w:t>
-      </w:r>
-      <w:r>
-        <w:t>macro_name(k1=v1,k2=v2,...)，可以对下面的元素进行属性配置。但目前只提供了table宏，用于定义表名称。</w:t>
+        <w:rPr>
+          <w:rStyle w:val="CodeSpan"/>
+        </w:rPr>
+        <w:t>@macro_name(k1=v1,k2=v2,...)</w:t>
+      </w:r>
+      <w:r>
+        <w:t>，可以对下面的元素进行属性配置。但目前只提供了table宏，用于定义表名称。</w:t>
       </w:r>
     </w:p>
     <w:p>
@@ -1006,7 +1009,7 @@
             </w:pPr>
             <w:r>
               <w:rPr>
-                <w:i/>
+                <w:b/>
               </w:rPr>
               <w:t>无</w:t>
             </w:r>
@@ -1337,7 +1340,7 @@
             </w:pPr>
             <w:r>
               <w:rPr>
-                <w:i/>
+                <w:b/>
               </w:rPr>
               <w:t>无</w:t>
             </w:r>
@@ -1422,6 +1425,47 @@
             </w:pPr>
             <w:r>
               <w:t>无</w:t>
+            </w:r>
+          </w:p>
+        </w:tc>
+      </w:tr>
+      <w:tr>
+        <w:tc>
+          <w:tcPr>
+            <w:tcW w:type="dxa" w:w="2769"/>
+          </w:tcPr>
+          <w:p>
+            <w:pPr>
+              <w:pStyle w:val="TableCell"/>
+            </w:pPr>
+            <w:r>
+              <w:t>codeSpan</w:t>
+            </w:r>
+          </w:p>
+        </w:tc>
+        <w:tc>
+          <w:tcPr>
+            <w:tcW w:type="dxa" w:w="2769"/>
+          </w:tcPr>
+          <w:p>
+            <w:pPr>
+              <w:pStyle w:val="TableCell"/>
+            </w:pPr>
+            <w:r>
+              <w:t>code标签的样式</w:t>
+            </w:r>
+          </w:p>
+        </w:tc>
+        <w:tc>
+          <w:tcPr>
+            <w:tcW w:type="dxa" w:w="2769"/>
+          </w:tcPr>
+          <w:p>
+            <w:pPr>
+              <w:pStyle w:val="TableCell"/>
+            </w:pPr>
+            <w:r>
+              <w:t>内联代码的样式</w:t>
             </w:r>
           </w:p>
         </w:tc>
@@ -2660,6 +2704,60 @@
           </w:p>
         </w:tc>
       </w:tr>
+      <w:tr>
+        <w:tc>
+          <w:tcPr>
+            <w:tcW w:type="dxa" w:w="2076"/>
+          </w:tcPr>
+          <w:p>
+            <w:pPr>
+              <w:pStyle w:val="TableCell"/>
+            </w:pPr>
+            <w:r>
+              <w:t>background</w:t>
+            </w:r>
+          </w:p>
+        </w:tc>
+        <w:tc>
+          <w:tcPr>
+            <w:tcW w:type="dxa" w:w="2076"/>
+          </w:tcPr>
+          <w:p>
+            <w:pPr>
+              <w:pStyle w:val="TableCell"/>
+            </w:pPr>
+            <w:r>
+              <w:t>str</w:t>
+            </w:r>
+          </w:p>
+        </w:tc>
+        <w:tc>
+          <w:tcPr>
+            <w:tcW w:type="dxa" w:w="2076"/>
+          </w:tcPr>
+          <w:p>
+            <w:pPr>
+              <w:pStyle w:val="TableCell"/>
+            </w:pPr>
+            <w:r>
+              <w:t>文字背景色</w:t>
+            </w:r>
+          </w:p>
+        </w:tc>
+        <w:tc>
+          <w:tcPr>
+            <w:tcW w:type="dxa" w:w="2076"/>
+          </w:tcPr>
+          <w:p>
+            <w:pPr>
+              <w:pStyle w:val="TableCell"/>
+            </w:pPr>
+            <w:r>
+              <w:t>✘</w:t>
+            </w:r>
+          </w:p>
+        </w:tc>
+      </w:tr>
     </w:tbl>
     <w:p>
       <w:pPr>
@@ -2794,6 +2892,10 @@
               <w:br/>
               <w:t xml:space="preserve">  alignment: center</w:t>
               <w:br/>
+              <w:t>codeSpan:</w:t>
+              <w:br/>
+              <w:t xml:space="preserve">  background: "#e3e6e8"</w:t>
+              <w:br/>
               <w:t>imageRef:</w:t>
               <w:br/>
               <w:t xml:space="preserve">  format: "代码{gi}"</w:t>
@@ -2919,7 +3021,7 @@
         <w:pStyle w:val="Paragraph"/>
       </w:pPr>
       <w:r>
-        <w:t>html的转换效果请查看README.html，docx的转换效果如</w:t>
+        <w:t>html的转换效果见</w:t>
       </w:r>
       <w:r>
         <w:rPr>
@@ -2928,14 +3030,23 @@
         <w:t>图1</w:t>
       </w:r>
       <w:r>
-        <w:t>所示。</w:t>
+        <w:t>，docx的转换效果见</w:t>
+      </w:r>
+      <w:r>
+        <w:rPr>
+          <w:rStyle w:val="ImageRef"/>
+        </w:rPr>
+        <w:t>图2</w:t>
+      </w:r>
+      <w:r>
+        <w:t>。</w:t>
       </w:r>
     </w:p>
     <w:p>
       <w:r>
         <w:drawing>
           <wp:inline xmlns:a="http://schemas.openxmlformats.org/drawingml/2006/main" xmlns:pic="http://schemas.openxmlformats.org/drawingml/2006/picture">
-            <wp:extent cx="7620000" cy="5068957"/>
+            <wp:extent cx="7620000" cy="3806957"/>
             <wp:docPr id="1" name="Picture 1"/>
             <wp:cNvGraphicFramePr>
               <a:graphicFrameLocks noChangeAspect="1"/>
@@ -2944,7 +3055,7 @@
               <a:graphicData uri="http://schemas.openxmlformats.org/drawingml/2006/picture">
                 <pic:pic>
                   <pic:nvPicPr>
-                    <pic:cNvPr id="0" name="README.png"/>
+                    <pic:cNvPr id="0" name="README_html.png"/>
                     <pic:cNvPicPr/>
                   </pic:nvPicPr>
                   <pic:blipFill>
@@ -2956,7 +3067,7 @@
                   <pic:spPr>
                     <a:xfrm>
                       <a:off x="0" y="0"/>
-                      <a:ext cx="7620000" cy="5068957"/>
+                      <a:ext cx="7620000" cy="3806957"/>
                     </a:xfrm>
                     <a:prstGeom prst="rect"/>
                   </pic:spPr>
@@ -2972,7 +3083,51 @@
         <w:pStyle w:val="ImageLabel"/>
       </w:pPr>
       <w:r>
-        <w:t>图1 docx转换效果</w:t>
+        <w:t>图1 html转换效果</w:t>
+      </w:r>
+    </w:p>
+    <w:p>
+      <w:r>
+        <w:drawing>
+          <wp:inline xmlns:a="http://schemas.openxmlformats.org/drawingml/2006/main" xmlns:pic="http://schemas.openxmlformats.org/drawingml/2006/picture">
+            <wp:extent cx="7620000" cy="3556466"/>
+            <wp:docPr id="2" name="Picture 2"/>
+            <wp:cNvGraphicFramePr>
+              <a:graphicFrameLocks noChangeAspect="1"/>
+            </wp:cNvGraphicFramePr>
+            <a:graphic>
+              <a:graphicData uri="http://schemas.openxmlformats.org/drawingml/2006/picture">
+                <pic:pic>
+                  <pic:nvPicPr>
+                    <pic:cNvPr id="0" name="README_docx.png"/>
+                    <pic:cNvPicPr/>
+                  </pic:nvPicPr>
+                  <pic:blipFill>
+                    <a:blip r:embed="rId7"/>
+                    <a:stretch>
+                      <a:fillRect/>
+                    </a:stretch>
+                  </pic:blipFill>
+                  <pic:spPr>
+                    <a:xfrm>
+                      <a:off x="0" y="0"/>
+                      <a:ext cx="7620000" cy="3556466"/>
+                    </a:xfrm>
+                    <a:prstGeom prst="rect"/>
+                  </pic:spPr>
+                </pic:pic>
+              </a:graphicData>
+            </a:graphic>
+          </wp:inline>
+        </w:drawing>
+      </w:r>
+    </w:p>
+    <w:p>
+      <w:pPr>
+        <w:pStyle w:val="ImageLabel"/>
+      </w:pPr>
+      <w:r>
+        <w:t>图2 docx转换效果</w:t>
       </w:r>
     </w:p>
     <w:p>
@@ -3636,6 +3791,12 @@
   <w:style w:type="character" w:customStyle="1" w:styleId="CodeRef">
     <w:name w:val="Code Ref"/>
   </w:style>
+  <w:style w:type="character" w:customStyle="1" w:styleId="CodeSpan">
+    <w:name w:val="Code Span"/>
+    <w:rPr>
+      <w:highlight w:val="yellow"/>
+    </w:rPr>
+  </w:style>
   <w:style w:type="paragraph" w:customStyle="1" w:styleId="ReferencesList">
     <w:name w:val="References List"/>
     <w:basedOn w:val="a"/>

</xml_diff>